<commit_message>
se agrego una figura
</commit_message>
<xml_diff>
--- a/documentacion.docx
+++ b/documentacion.docx
@@ -1918,6 +1918,207 @@
         </w:rPr>
         <w:t xml:space="preserve">Este da una respuesta que es proporcional a la velocidad del cambio del error, con esta acción, y adicional a </w:t>
       </w:r>
+      <w:r>
+        <w:rPr>
+          <w:rFonts w:ascii="Times New Roman" w:hAnsi="Times New Roman" w:cs="Times New Roman"/>
+          <w:color w:val="000000" w:themeColor="text1"/>
+          <w:sz w:val="24"/>
+          <w:szCs w:val="24"/>
+        </w:rPr>
+        <w:t>las demás</w:t>
+      </w:r>
+      <w:r>
+        <w:rPr>
+          <w:rFonts w:ascii="Times New Roman" w:hAnsi="Times New Roman" w:cs="Times New Roman"/>
+          <w:color w:val="000000" w:themeColor="text1"/>
+          <w:sz w:val="24"/>
+          <w:szCs w:val="24"/>
+        </w:rPr>
+        <w:t xml:space="preserve"> se mejora la velocidad del sistema y contribuye a la disminución de oscilaciones excesivas</w:t>
+      </w:r>
+      <w:r>
+        <w:rPr>
+          <w:rFonts w:ascii="Times New Roman" w:hAnsi="Times New Roman" w:cs="Times New Roman"/>
+          <w:color w:val="000000" w:themeColor="text1"/>
+          <w:sz w:val="24"/>
+          <w:szCs w:val="24"/>
+        </w:rPr>
+        <w:t>.</w:t>
+      </w:r>
+    </w:p>
+    <w:p>
+      <w:pPr>
+        <w:pStyle w:val="Prrafodelista"/>
+        <w:jc w:val="center"/>
+        <w:rPr>
+          <w:rFonts w:ascii="Times New Roman" w:hAnsi="Times New Roman" w:cs="Times New Roman"/>
+          <w:color w:val="000000" w:themeColor="text1"/>
+          <w:sz w:val="24"/>
+          <w:szCs w:val="24"/>
+        </w:rPr>
+      </w:pPr>
+    </w:p>
+    <w:p>
+      <w:pPr>
+        <w:rPr>
+          <w:rFonts w:ascii="Times New Roman" w:hAnsi="Times New Roman" w:cs="Times New Roman"/>
+          <w:color w:val="000000" w:themeColor="text1"/>
+          <w:sz w:val="24"/>
+          <w:szCs w:val="24"/>
+        </w:rPr>
+      </w:pPr>
+    </w:p>
+    <w:p>
+      <w:pPr>
+        <w:jc w:val="both"/>
+        <w:rPr>
+          <w:rFonts w:ascii="Times New Roman" w:hAnsi="Times New Roman" w:cs="Times New Roman"/>
+          <w:b/>
+          <w:color w:val="000000" w:themeColor="text1"/>
+          <w:sz w:val="24"/>
+          <w:szCs w:val="24"/>
+        </w:rPr>
+      </w:pPr>
+      <w:r>
+        <w:rPr>
+          <w:rFonts w:ascii="Times New Roman" w:hAnsi="Times New Roman" w:cs="Times New Roman"/>
+          <w:b/>
+          <w:color w:val="000000" w:themeColor="text1"/>
+          <w:sz w:val="24"/>
+          <w:szCs w:val="24"/>
+        </w:rPr>
+        <w:t>El código propuesto se deja para la próxima documentación puesto que aún se está estructurando mediante la ayuda de la clase teórica el manejo de los diferentes módulos del microcontrolador</w:t>
+      </w:r>
+    </w:p>
+    <w:p>
+      <w:pPr>
+        <w:pStyle w:val="Prrafodelista"/>
+        <w:rPr>
+          <w:rFonts w:ascii="Times New Roman" w:hAnsi="Times New Roman" w:cs="Times New Roman"/>
+          <w:color w:val="000000" w:themeColor="text1"/>
+          <w:sz w:val="24"/>
+          <w:szCs w:val="24"/>
+        </w:rPr>
+      </w:pPr>
+    </w:p>
+    <w:p>
+      <w:pPr>
+        <w:pStyle w:val="Prrafodelista"/>
+        <w:rPr>
+          <w:rFonts w:ascii="Times New Roman" w:hAnsi="Times New Roman" w:cs="Times New Roman"/>
+          <w:color w:val="000000" w:themeColor="text1"/>
+          <w:sz w:val="24"/>
+          <w:szCs w:val="24"/>
+        </w:rPr>
+      </w:pPr>
+    </w:p>
+    <w:p>
+      <w:pPr>
+        <w:pStyle w:val="Prrafodelista"/>
+        <w:rPr>
+          <w:rFonts w:ascii="Times New Roman" w:hAnsi="Times New Roman" w:cs="Times New Roman"/>
+          <w:color w:val="000000" w:themeColor="text1"/>
+          <w:sz w:val="24"/>
+          <w:szCs w:val="24"/>
+        </w:rPr>
+      </w:pPr>
+      <w:r>
+        <w:rPr>
+          <w:rFonts w:ascii="Times New Roman" w:hAnsi="Times New Roman" w:cs="Times New Roman"/>
+          <w:noProof/>
+          <w:color w:val="000000" w:themeColor="text1"/>
+          <w:sz w:val="24"/>
+          <w:szCs w:val="24"/>
+          <w:lang w:eastAsia="es-CO"/>
+        </w:rPr>
+        <w:drawing>
+          <wp:inline distT="0" distB="0" distL="0" distR="0">
+            <wp:extent cx="5562600" cy="2426456"/>
+            <wp:effectExtent l="0" t="0" r="0" b="0"/>
+            <wp:docPr id="6" name="Imagen 6" descr="C:\Users\Alejandro Marmolejo\Desktop\descarga.png"/>
+            <wp:cNvGraphicFramePr>
+              <a:graphicFrameLocks xmlns:a="http://schemas.openxmlformats.org/drawingml/2006/main" noChangeAspect="1"/>
+            </wp:cNvGraphicFramePr>
+            <a:graphic xmlns:a="http://schemas.openxmlformats.org/drawingml/2006/main">
+              <a:graphicData uri="http://schemas.openxmlformats.org/drawingml/2006/picture">
+                <pic:pic xmlns:pic="http://schemas.openxmlformats.org/drawingml/2006/picture">
+                  <pic:nvPicPr>
+                    <pic:cNvPr id="0" name="Picture 1" descr="C:\Users\Alejandro Marmolejo\Desktop\descarga.png"/>
+                    <pic:cNvPicPr>
+                      <a:picLocks noChangeAspect="1" noChangeArrowheads="1"/>
+                    </pic:cNvPicPr>
+                  </pic:nvPicPr>
+                  <pic:blipFill>
+                    <a:blip r:embed="rId12">
+                      <a:extLst>
+                        <a:ext uri="{28A0092B-C50C-407E-A947-70E740481C1C}">
+                          <a14:useLocalDpi xmlns:a14="http://schemas.microsoft.com/office/drawing/2010/main" val="0"/>
+                        </a:ext>
+                      </a:extLst>
+                    </a:blip>
+                    <a:srcRect/>
+                    <a:stretch>
+                      <a:fillRect/>
+                    </a:stretch>
+                  </pic:blipFill>
+                  <pic:spPr bwMode="auto">
+                    <a:xfrm>
+                      <a:off x="0" y="0"/>
+                      <a:ext cx="5570326" cy="2429826"/>
+                    </a:xfrm>
+                    <a:prstGeom prst="rect">
+                      <a:avLst/>
+                    </a:prstGeom>
+                    <a:noFill/>
+                    <a:ln>
+                      <a:noFill/>
+                    </a:ln>
+                  </pic:spPr>
+                </pic:pic>
+              </a:graphicData>
+            </a:graphic>
+          </wp:inline>
+        </w:drawing>
+      </w:r>
+    </w:p>
+    <w:p>
+      <w:pPr>
+        <w:pStyle w:val="Prrafodelista"/>
+        <w:jc w:val="center"/>
+        <w:rPr>
+          <w:rFonts w:ascii="Times New Roman" w:hAnsi="Times New Roman" w:cs="Times New Roman"/>
+          <w:color w:val="000000" w:themeColor="text1"/>
+          <w:sz w:val="24"/>
+          <w:szCs w:val="24"/>
+        </w:rPr>
+      </w:pPr>
+      <w:r>
+        <w:rPr>
+          <w:rFonts w:ascii="Times New Roman" w:hAnsi="Times New Roman" w:cs="Times New Roman"/>
+          <w:color w:val="000000" w:themeColor="text1"/>
+          <w:sz w:val="24"/>
+          <w:szCs w:val="24"/>
+        </w:rPr>
+        <w:t>Fig.6</w:t>
+      </w:r>
+      <w:r>
+        <w:rPr>
+          <w:rFonts w:ascii="Times New Roman" w:hAnsi="Times New Roman" w:cs="Times New Roman"/>
+          <w:color w:val="000000" w:themeColor="text1"/>
+          <w:sz w:val="24"/>
+          <w:szCs w:val="24"/>
+        </w:rPr>
+        <w:t xml:space="preserve">. </w:t>
+      </w:r>
+      <w:r>
+        <w:rPr>
+          <w:rFonts w:ascii="Times New Roman" w:hAnsi="Times New Roman" w:cs="Times New Roman"/>
+          <w:color w:val="000000" w:themeColor="text1"/>
+          <w:sz w:val="24"/>
+          <w:szCs w:val="24"/>
+        </w:rPr>
+        <w:t>Representación</w:t>
+      </w:r>
       <w:bookmarkStart w:id="0" w:name="_GoBack"/>
       <w:bookmarkEnd w:id="0"/>
       <w:r>
@@ -1927,86 +2128,12 @@
           <w:sz w:val="24"/>
           <w:szCs w:val="24"/>
         </w:rPr>
-        <w:t>las demás</w:t>
-      </w:r>
-      <w:r>
-        <w:rPr>
-          <w:rFonts w:ascii="Times New Roman" w:hAnsi="Times New Roman" w:cs="Times New Roman"/>
-          <w:color w:val="000000" w:themeColor="text1"/>
-          <w:sz w:val="24"/>
-          <w:szCs w:val="24"/>
-        </w:rPr>
-        <w:t xml:space="preserve"> se mejora la velocidad del sistema y contribuye a la disminución de oscilaciones excesivas</w:t>
-      </w:r>
-      <w:r>
-        <w:rPr>
-          <w:rFonts w:ascii="Times New Roman" w:hAnsi="Times New Roman" w:cs="Times New Roman"/>
-          <w:color w:val="000000" w:themeColor="text1"/>
-          <w:sz w:val="24"/>
-          <w:szCs w:val="24"/>
-        </w:rPr>
-        <w:t>.</w:t>
-      </w:r>
-    </w:p>
-    <w:p>
-      <w:pPr>
-        <w:pStyle w:val="Prrafodelista"/>
-        <w:jc w:val="center"/>
-        <w:rPr>
-          <w:rFonts w:ascii="Times New Roman" w:hAnsi="Times New Roman" w:cs="Times New Roman"/>
-          <w:color w:val="000000" w:themeColor="text1"/>
-          <w:sz w:val="24"/>
-          <w:szCs w:val="24"/>
-        </w:rPr>
-      </w:pPr>
-    </w:p>
-    <w:p>
-      <w:pPr>
-        <w:rPr>
-          <w:rFonts w:ascii="Times New Roman" w:hAnsi="Times New Roman" w:cs="Times New Roman"/>
-          <w:color w:val="000000" w:themeColor="text1"/>
-          <w:sz w:val="24"/>
-          <w:szCs w:val="24"/>
-        </w:rPr>
-      </w:pPr>
-    </w:p>
-    <w:p>
-      <w:pPr>
-        <w:jc w:val="both"/>
-        <w:rPr>
-          <w:rFonts w:ascii="Times New Roman" w:hAnsi="Times New Roman" w:cs="Times New Roman"/>
-          <w:b/>
-          <w:color w:val="000000" w:themeColor="text1"/>
-          <w:sz w:val="24"/>
-          <w:szCs w:val="24"/>
-        </w:rPr>
-      </w:pPr>
-      <w:r>
-        <w:rPr>
-          <w:rFonts w:ascii="Times New Roman" w:hAnsi="Times New Roman" w:cs="Times New Roman"/>
-          <w:b/>
-          <w:color w:val="000000" w:themeColor="text1"/>
-          <w:sz w:val="24"/>
-          <w:szCs w:val="24"/>
-        </w:rPr>
-        <w:t>El código propuesto se deja para la próxima documentación puesto que aún se está estructurando mediante la ayuda de la clase teórica el manejo de los diferentes módulos del microcontrolador</w:t>
-      </w:r>
-    </w:p>
-    <w:p>
-      <w:pPr>
-        <w:pStyle w:val="Prrafodelista"/>
-        <w:rPr>
-          <w:rFonts w:ascii="Times New Roman" w:hAnsi="Times New Roman" w:cs="Times New Roman"/>
-          <w:color w:val="000000" w:themeColor="text1"/>
-          <w:sz w:val="24"/>
-          <w:szCs w:val="24"/>
-        </w:rPr>
-      </w:pPr>
-    </w:p>
-    <w:p>
-      <w:pPr>
-        <w:pStyle w:val="Prrafodelista"/>
-        <w:jc w:val="center"/>
+        <w:t xml:space="preserve"> en bloques del sistema a emplear</w:t>
+      </w:r>
+    </w:p>
+    <w:p>
+      <w:pPr>
+        <w:pStyle w:val="Prrafodelista"/>
         <w:rPr>
           <w:rFonts w:ascii="Times New Roman" w:hAnsi="Times New Roman" w:cs="Times New Roman"/>
           <w:color w:val="000000" w:themeColor="text1"/>
@@ -2016,7 +2143,7 @@
       </w:pPr>
     </w:p>
     <w:sectPr>
-      <w:headerReference w:type="default" r:id="rId12"/>
+      <w:headerReference w:type="default" r:id="rId13"/>
       <w:pgSz w:w="12240" w:h="15840"/>
       <w:pgMar w:top="1417" w:right="1701" w:bottom="1417" w:left="1701" w:header="708" w:footer="708" w:gutter="0"/>
       <w:cols w:space="708"/>

</xml_diff>